<commit_message>
Finished Charlotte's first interrogation
</commit_message>
<xml_diff>
--- a/Peregrine 2018.docx
+++ b/Peregrine 2018.docx
@@ -8811,6 +8811,21 @@
     <w:p>
       <w:r>
         <w:t xml:space="preserve">Ian took a deep breath. “The attack on Ravengrad shook my faith in the Peregrine cause,” he admitted. “Still, I know them. They’re good people, and they’ve earned my trust. What kind of man would I be if I just threw them all away?” </w:t>
+      </w:r>
+    </w:p>
+    <w:p>
+      <w:r>
+        <w:t>“Yes or no, Mr. Barrow.”</w:t>
+      </w:r>
+    </w:p>
+    <w:p>
+      <w:r>
+        <w:t>“No. No, I wouldn’t follow an order that would hurt my old friends. I can’t say for sure whether I’d go back – I suppose it would depend on whether they’ve gotten their act together or not – but I can’t just forget years of loyalty.”</w:t>
+      </w:r>
+    </w:p>
+    <w:p>
+      <w:r>
+        <w:t>Charlotte smiled. “Good. You have some conviction, at least. It’s my job now to prove to you that we deserve your trust, too.”</w:t>
       </w:r>
       <w:bookmarkStart w:id="19" w:name="_GoBack"/>
       <w:bookmarkEnd w:id="19"/>

</xml_diff>

<commit_message>
Update, revised names to be more Greek
</commit_message>
<xml_diff>
--- a/Peregrine 2018.docx
+++ b/Peregrine 2018.docx
@@ -340,6 +340,9 @@
         <w:t>who served the United Nations Provisional Government</w:t>
       </w:r>
       <w:r>
+        <w:t>, better known as the UNPG,</w:t>
+      </w:r>
+      <w:r>
         <w:t xml:space="preserve"> had some form of machinery in their bodies, albeit usually less obvious than an artificial limb. </w:t>
       </w:r>
       <w:r>
@@ -367,12 +370,12 @@
     </w:p>
     <w:p>
       <w:r>
+        <w:lastRenderedPageBreak/>
         <w:t>“I do,” Hamilton answered. Akiko curtsied, as was proper, and followed the group onboard, where she and her friends would accommodate them for the duration of the flight.</w:t>
       </w:r>
     </w:p>
     <w:p>
       <w:r>
-        <w:lastRenderedPageBreak/>
         <w:t>“Anyhow, Magnus has declared that he likely won’t be at the summit,” the Grand Marshal continued, speaking directly past Akiko and her fellow servants as if they did not even exist. “They told me that a representative would take his place. Probably. Lancaster implied that there was a possibility that the Director-General would, in fact, show up, which only makes sense.”</w:t>
       </w:r>
     </w:p>
@@ -424,15 +427,13 @@
     </w:p>
     <w:p>
       <w:r>
-        <w:t xml:space="preserve">Once she and the rest of the crew were settled, they began their journey to Ravengrad, the city they claimed had been built from the decaying ruins of Athens, Greece even though anybody with an ounce of historical knowledge knew it had just been renamed by Russian conquerors during an </w:t>
-      </w:r>
-      <w:proofErr w:type="gramStart"/>
-      <w:r>
-        <w:t>old world</w:t>
-      </w:r>
-      <w:proofErr w:type="gramEnd"/>
-      <w:r>
-        <w:t xml:space="preserve"> war. Her journey there was more eventful than she would have liked. The harsh weather over the Atlantic Ocean took its toll on the </w:t>
+        <w:t xml:space="preserve">Once she and the rest of the crew were settled, they began their journey to </w:t>
+      </w:r>
+      <w:r>
+        <w:t>Athens, the new capital of the UNPG</w:t>
+      </w:r>
+      <w:r>
+        <w:t xml:space="preserve">. Her journey there was more eventful than she would have liked. The harsh weather over the Atlantic Ocean took its toll on the </w:t>
       </w:r>
       <w:r>
         <w:rPr>
@@ -815,7 +816,13 @@
         <w:t xml:space="preserve">Sunset Serenade, </w:t>
       </w:r>
       <w:r>
-        <w:t>we are transporting Grand Marshal Archer Hamilton from Montreal on official orders from Ravengrad Tower. Please transmit authority override code,” said Reed, looking over at Yusuf, who shrugged. They both knew that the man speaking to them was the real deal and easily outranked everybody on board, but procedure was procedure.</w:t>
+        <w:t xml:space="preserve">we are transporting Grand Marshal Archer Hamilton from Montreal on official orders from </w:t>
+      </w:r>
+      <w:r>
+        <w:t>Athens</w:t>
+      </w:r>
+      <w:r>
+        <w:t xml:space="preserve"> Tower. Please transmit authority override code,” said Reed, looking over at Yusuf, who shrugged. They both knew that the man speaking to them was the real deal and easily outranked everybody on board, but procedure was procedure.</w:t>
       </w:r>
     </w:p>
     <w:p>
@@ -948,7 +955,13 @@
         <w:t>Sierra</w:t>
       </w:r>
       <w:r>
-        <w:t xml:space="preserve"> won’t make it to Ravengrad. If you want to live, you need to come with me, now. My crew…we planted a bomb in the hold.”</w:t>
+        <w:t xml:space="preserve"> won’t make it to </w:t>
+      </w:r>
+      <w:r>
+        <w:t>Athens</w:t>
+      </w:r>
+      <w:r>
+        <w:t>. If you want to live, you need to come with me, now. My crew…we planted a bomb in the hold.”</w:t>
       </w:r>
     </w:p>
     <w:p>
@@ -1137,7 +1150,7 @@
       </w:r>
       <w:proofErr w:type="spellStart"/>
       <w:r>
-        <w:t>Havery</w:t>
+        <w:t>Eliades</w:t>
       </w:r>
       <w:proofErr w:type="spellEnd"/>
       <w:r>
@@ -1241,7 +1254,13 @@
     </w:p>
     <w:p>
       <w:r>
-        <w:t>“No, I do trust you. I wouldn’t have followed you this far if I didn’t. If your role is strictly as an advisor, then they might accept that, but I just worry that many folks might get the wrong idea. Maybe I’m just nervous with our move against Ravengrad coming up so quickly.”</w:t>
+        <w:t xml:space="preserve">“No, I do trust you. I wouldn’t have followed you this far if I didn’t. If your role is strictly as an advisor, then they might accept that, but I just worry that many folks might get the wrong idea. Maybe I’m just nervous with our move against </w:t>
+      </w:r>
+      <w:r>
+        <w:t>Athens</w:t>
+      </w:r>
+      <w:r>
+        <w:t xml:space="preserve"> coming up so quickly.”</w:t>
       </w:r>
     </w:p>
     <w:p>
@@ -1307,7 +1326,19 @@
     </w:p>
     <w:p>
       <w:r>
-        <w:t xml:space="preserve">“This looks like Ravengrad – there’s the Panopticon, and that’s unmistakably Ravengrad Tower, but I don’t understand. What are these?” he asked, pointing at the various labeled points. </w:t>
+        <w:t xml:space="preserve">“This looks like </w:t>
+      </w:r>
+      <w:r>
+        <w:t>Athens</w:t>
+      </w:r>
+      <w:r>
+        <w:t xml:space="preserve"> – there’s the Panopticon, and that’s unmistakably </w:t>
+      </w:r>
+      <w:r>
+        <w:t>Athens</w:t>
+      </w:r>
+      <w:r>
+        <w:t xml:space="preserve"> Tower, but I don’t understand. What are these?” he asked, pointing at the various labeled points. </w:t>
       </w:r>
     </w:p>
     <w:p>
@@ -1331,15 +1362,19 @@
     </w:p>
     <w:p>
       <w:r>
-        <w:t>“Alright,” he said, reading the text in greater detail while Teague looked over his shoulder. “What have we here? ‘Ravengrad PAC Four …’ Oh – oh my god.” He put down the paper and looked at the others for a second time. “</w:t>
-      </w:r>
-      <w:proofErr w:type="spellStart"/>
-      <w:r>
-        <w:t>Ravengrad’s</w:t>
-      </w:r>
-      <w:proofErr w:type="spellEnd"/>
-      <w:r>
-        <w:t xml:space="preserve"> missile defense system. Exact locations of launching stations, engagement control stations, and radars, personnel assignments, access codes. Where did you possibly find this?” </w:t>
+        <w:t>“Alright,” he said, reading the text in greater detail while Teague looked over his shoulder. “What have we here? ‘</w:t>
+      </w:r>
+      <w:r>
+        <w:t>Athens</w:t>
+      </w:r>
+      <w:r>
+        <w:t xml:space="preserve"> PAC Four …’ Oh – oh my god.” He put down the paper and looked at the others for a second time. “</w:t>
+      </w:r>
+      <w:r>
+        <w:t>Athens</w:t>
+      </w:r>
+      <w:r>
+        <w:t xml:space="preserve">’ missile defense system. Exact locations of launching stations, engagement control stations, and radars, personnel assignments, access codes. Where did you possibly find this?” </w:t>
       </w:r>
     </w:p>
     <w:p>
@@ -1360,7 +1395,13 @@
     </w:p>
     <w:p>
       <w:r>
-        <w:t>“It’s still worth a shot, don’t you think? Like, at least to look into? We could have a serious advantage in Ravengrad if it pans out,” Alexis replied.</w:t>
+        <w:t xml:space="preserve">“It’s still worth a shot, don’t you think? Like, at least to look into? We could have a serious advantage in </w:t>
+      </w:r>
+      <w:r>
+        <w:t>Athens</w:t>
+      </w:r>
+      <w:r>
+        <w:t xml:space="preserve"> if it pans out,” Alexis replied.</w:t>
       </w:r>
     </w:p>
     <w:p>
@@ -1376,12 +1417,23 @@
       </w:r>
       <w:proofErr w:type="gramEnd"/>
       <w:r>
-        <w:t xml:space="preserve"> If they detect any intrusion into their missile security system, you can bet that they’ll be able to trace it back to us. Besides, the colonization summit isn’t going to wait. Once Eirene gets back with our corvette, we’ll pack it up for the move into Ravengrad. It’s not negotiable at this point, foolish to think we can change course.”</w:t>
-      </w:r>
-    </w:p>
-    <w:p>
-      <w:r>
-        <w:t xml:space="preserve">“It’s alright. I understand,” replied Alexis. “You’re right, of course – it was worth looking at, but it’s not useful.” </w:t>
+        <w:t xml:space="preserve"> If they detect any intrusion into their missile security system, you can bet that they’ll be able to trace it back to us. Besides, the colonization summit isn’t going to wait. Once Eirene gets back with our corvette, we’ll pack it up for the move into </w:t>
+      </w:r>
+      <w:r>
+        <w:t>Athens</w:t>
+      </w:r>
+      <w:r>
+        <w:t>. It’s not negotiable at this point, foolish to think we can change course.”</w:t>
+      </w:r>
+    </w:p>
+    <w:p>
+      <w:r>
+        <w:t>“It’s alright. I understand,” replied</w:t>
+      </w:r>
+      <w:bookmarkStart w:id="4" w:name="_GoBack"/>
+      <w:bookmarkEnd w:id="4"/>
+      <w:r>
+        <w:t xml:space="preserve"> Alexis. “You’re right, of course – it was worth looking at, but it’s not useful.” </w:t>
       </w:r>
     </w:p>
     <w:p>
@@ -1439,7 +1491,13 @@
     </w:p>
     <w:p>
       <w:r>
-        <w:t>“This whole plan is going to be the death of me even if we do make it out of Ravengrad,” Hector muttered as he and Alexis joined Teague in the communications room. “We’ll get out of the capital and I’ll have an aneurysm on the flight home.”</w:t>
+        <w:t xml:space="preserve">“This whole plan is going to be the death of me even if we do make it out of </w:t>
+      </w:r>
+      <w:r>
+        <w:t>Athens</w:t>
+      </w:r>
+      <w:r>
+        <w:t>,” Hector muttered as he and Alexis joined Teague in the communications room. “We’ll get out of the capital and I’ll have an aneurysm on the flight home.”</w:t>
       </w:r>
     </w:p>
     <w:p>
@@ -1468,7 +1526,13 @@
     </w:p>
     <w:p>
       <w:r>
-        <w:t>“You sent out the fire teams? Already? Why?” asked Hector, gesticulating violently out of alarm. “If Ravengrad detects our presence in the city before we can rig the election, we’re done for!”</w:t>
+        <w:t xml:space="preserve">“You sent out the fire teams? Already? Why?” asked Hector, gesticulating violently out of alarm. “If </w:t>
+      </w:r>
+      <w:r>
+        <w:t>Athens</w:t>
+      </w:r>
+      <w:r>
+        <w:t xml:space="preserve"> detects our presence in the city before we can rig the election, we’re done for!”</w:t>
       </w:r>
     </w:p>
     <w:p>
@@ -1490,7 +1554,13 @@
     </w:p>
     <w:p>
       <w:r>
-        <w:t xml:space="preserve">“I don’t know,” said Teague. “But the fact of the matter is, that’s what’s happening, so we have to deal with it. Our disguised ships are bound for the harbor, ETA four hours from now. Eirene will fly us to Hotel India personally, and we’ll see about getting into Ravengrad tower.” </w:t>
+        <w:t xml:space="preserve">“I don’t know,” said Teague. “But the fact of the matter is, that’s what’s happening, so we have to deal with it. Our disguised ships are bound for the harbor, ETA four hours from now. Eirene will fly us to Hotel India personally, and we’ll see about getting into </w:t>
+      </w:r>
+      <w:r>
+        <w:t>Athens</w:t>
+      </w:r>
+      <w:r>
+        <w:t xml:space="preserve"> tower.” </w:t>
       </w:r>
     </w:p>
     <w:p>
@@ -1544,7 +1614,13 @@
     </w:p>
     <w:p>
       <w:r>
-        <w:t>“You’ve done an exceptional job so far as a scout. No one can deny that. But this is an entirely different game. You’re not roaming free in the wilds looking for supplies anymore. Oh, no. The guards at Ravengrad tower will be vigilant and merciless – they will show no quarter, no hesitation, and no weakness. We are marching straight into the center of the wasps’ nest and attacking the queen, so we need perform at our absolute best if we are to have any chance at survival. I want you to reassure me that you can do that.”</w:t>
+        <w:t xml:space="preserve">“You’ve done an exceptional job so far as a scout. No one can deny that. But this is an entirely different game. You’re not roaming free in the wilds looking for supplies anymore. Oh, no. The guards at </w:t>
+      </w:r>
+      <w:r>
+        <w:t>Athens</w:t>
+      </w:r>
+      <w:r>
+        <w:t xml:space="preserve"> tower will be vigilant and merciless – they will show no quarter, no hesitation, and no weakness. We are marching straight into the center of the wasps’ nest and attacking the queen, so we need perform at our absolute best if we are to have any chance at survival. I want you to reassure me that you can do that.”</w:t>
       </w:r>
     </w:p>
     <w:p>
@@ -1704,12 +1780,12 @@
       </w:r>
     </w:p>
     <w:p>
-      <w:bookmarkStart w:id="4" w:name="_Hlk503000868"/>
+      <w:bookmarkStart w:id="5" w:name="_Hlk503000868"/>
       <w:r>
         <w:t>The pilot had always flaunted the flexibility and comfort of her flight suit compared to the formal dress worn by Peregrine officers, but that privilege now came at a cost. As soon as she stepped through the doorway, the cold wind flowed around her, draping the young woman in a coat of icy air.</w:t>
       </w:r>
     </w:p>
-    <w:bookmarkEnd w:id="4"/>
+    <w:bookmarkEnd w:id="5"/>
     <w:p>
       <w:r>
         <w:t xml:space="preserve">“Oh!” She grimaced, the cold stinging her light bronze skin through the thin fabric. “Yuck, it’s so cold here. You get used to the nice climate control the Skywatch puts in their ships.” As she spoke, she fell right into Alexis’ arms, taking in what little warmth her friend’s </w:t>
@@ -1770,7 +1846,13 @@
     </w:p>
     <w:p>
       <w:r>
-        <w:t xml:space="preserve">Teague led the group back inside while a swarm of workers set upon the corvette, putting it under maintenance and loading cargo in preparation for the journey to Ravengrad. </w:t>
+        <w:t xml:space="preserve">Teague led the group back inside while a swarm of workers set upon the corvette, putting it under maintenance and loading cargo in preparation for the journey to </w:t>
+      </w:r>
+      <w:r>
+        <w:t>Athens</w:t>
+      </w:r>
+      <w:r>
+        <w:t xml:space="preserve">. </w:t>
       </w:r>
     </w:p>
     <w:p>
@@ -1953,7 +2035,13 @@
     </w:p>
     <w:p>
       <w:r>
-        <w:t>It did little to soothe the feelings of distress that already plagued Eirene, but her friend’s continued support was reassuring. “Thanks, I appreciate it. I’ve always known that and just dealt with it in the past, but…this one was different. And, I mean, you might have a point about the stress getting to me. Ravengrad, man, that’s going to be a nasty piece of work.”</w:t>
+        <w:t xml:space="preserve">It did little to soothe the feelings of distress that already plagued Eirene, but her friend’s continued support was reassuring. “Thanks, I appreciate it. I’ve always known that and just dealt with it in the past, but…this one was different. And, I mean, you might have a point about the stress getting to me. </w:t>
+      </w:r>
+      <w:r>
+        <w:t>Athens</w:t>
+      </w:r>
+      <w:r>
+        <w:t>, man, that’s going to be a nasty piece of work.”</w:t>
       </w:r>
     </w:p>
     <w:p>
@@ -2033,19 +2121,19 @@
       <w:pPr>
         <w:pStyle w:val="Heading2"/>
       </w:pPr>
-      <w:bookmarkStart w:id="5" w:name="_Toc437822485"/>
-      <w:bookmarkStart w:id="6" w:name="_Toc437823167"/>
-      <w:bookmarkStart w:id="7" w:name="_Toc490911551"/>
+      <w:bookmarkStart w:id="6" w:name="_Toc437822485"/>
+      <w:bookmarkStart w:id="7" w:name="_Toc437823167"/>
+      <w:bookmarkStart w:id="8" w:name="_Toc490911551"/>
       <w:r>
         <w:lastRenderedPageBreak/>
         <w:t>Chapter 3</w:t>
       </w:r>
-      <w:bookmarkEnd w:id="5"/>
       <w:bookmarkEnd w:id="6"/>
+      <w:bookmarkEnd w:id="7"/>
       <w:r>
         <w:t xml:space="preserve"> – Hotel India</w:t>
       </w:r>
-      <w:bookmarkEnd w:id="7"/>
+      <w:bookmarkEnd w:id="8"/>
     </w:p>
     <w:p>
       <w:pPr>
@@ -2099,7 +2187,13 @@
     </w:p>
     <w:p>
       <w:r>
-        <w:t xml:space="preserve">“Entering populated Ravengrad area now” she said over the ship’s intercom. “Active signal dampening in effect. Switching to LPIR. Disengage outgoing communications.” </w:t>
+        <w:t xml:space="preserve">“Entering populated </w:t>
+      </w:r>
+      <w:r>
+        <w:t>Athens</w:t>
+      </w:r>
+      <w:r>
+        <w:t xml:space="preserve"> area now” she said over the ship’s intercom. “Active signal dampening in effect. Switching to LPIR. Disengage outgoing communications.” </w:t>
       </w:r>
     </w:p>
     <w:p>
@@ -2128,7 +2222,13 @@
     </w:p>
     <w:p>
       <w:r>
-        <w:t xml:space="preserve">The Peregrine forward base was far enough from Ravengrad proper that Eirene could land the corvette without alarming the </w:t>
+        <w:t xml:space="preserve">The Peregrine forward base was far enough from </w:t>
+      </w:r>
+      <w:r>
+        <w:t>Athens</w:t>
+      </w:r>
+      <w:r>
+        <w:t xml:space="preserve"> proper that Eirene could land the corvette without alarming the </w:t>
       </w:r>
       <w:r>
         <w:t>U.N.</w:t>
@@ -2158,7 +2258,15 @@
       </w:r>
       <w:proofErr w:type="spellEnd"/>
       <w:r>
-        <w:t xml:space="preserve"> Barrow, but there was no love between them, and they rarely acknowledged each other as siblings. Born of different mothers, they bore no physical resemblance to each other, and Eirene had even gone so far as to change her name to sever any connection with the family she despised save for a single thread to her biological mother, who had taught her the French language before everything fell apart. That mother, although not dead – as far as she knew – was no longer in the picture. Alexis and Eirene had cut ties with their families when they defected, in order to ensure that such connections would not bring harm to either party.</w:t>
+        <w:t xml:space="preserve"> </w:t>
+      </w:r>
+      <w:proofErr w:type="spellStart"/>
+      <w:r>
+        <w:t>Baros</w:t>
+      </w:r>
+      <w:proofErr w:type="spellEnd"/>
+      <w:r>
+        <w:t>, but there was no love between them, and they rarely acknowledged each other as siblings. Born of different mothers, they bore no physical resemblance to each other, and Eirene had even gone so far as to change her name to sever any connection with the family she despised save for a single thread to her biological mother, who had taught her the French language before everything fell apart. That mother, although not dead – as far as she knew – was no longer in the picture. Alexis and Eirene had cut ties with their families when they defected, in order to ensure that such connections would not bring harm to either party.</w:t>
       </w:r>
     </w:p>
     <w:p>
@@ -2235,7 +2343,13 @@
       </w:r>
       <w:proofErr w:type="gramEnd"/>
       <w:r>
-        <w:t xml:space="preserve"> we need to get people into Ravengrad Tower tonight, is that correct?” Alexis asked.</w:t>
+        <w:t xml:space="preserve"> we need to get people into </w:t>
+      </w:r>
+      <w:r>
+        <w:t>Athens</w:t>
+      </w:r>
+      <w:r>
+        <w:t xml:space="preserve"> Tower tonight, is that correct?” Alexis asked.</w:t>
       </w:r>
     </w:p>
     <w:p>
@@ -2301,7 +2415,13 @@
     </w:p>
     <w:p>
       <w:r>
-        <w:t>“The Science Administration Tower is linked to Ravengrad tower by a footbridge that spans the highway between the two buildings. That will be your point of entry, but you will first need to get into the Science Administration itself. Fortunately, it is poorly guarded compared to the capitol building, and Ian and Janessa have a plan for securing entrance into the facility.”</w:t>
+        <w:t xml:space="preserve">“The Science Administration Tower is linked to </w:t>
+      </w:r>
+      <w:r>
+        <w:t>Athens</w:t>
+      </w:r>
+      <w:r>
+        <w:t xml:space="preserve"> tower by a footbridge that spans the highway between the two buildings. That will be your point of entry, but you will first need to get into the Science Administration itself. Fortunately, it is poorly guarded compared to the capitol building, and Ian and Janessa have a plan for securing entrance into the facility.”</w:t>
       </w:r>
     </w:p>
     <w:p>
@@ -2383,7 +2503,13 @@
     </w:p>
     <w:p>
       <w:r>
-        <w:t xml:space="preserve">Despite some reservations from amongst their number, the Peregrine strike team set out soon after. It was a long walk between Hotel India and the Ravengrad Tower, through the rows and rows of factories shutting down for the night. The late hour meant that many of the nearby factories were dead silent, so the strike team expected no resistance as it began its advance. </w:t>
+        <w:t xml:space="preserve">Despite some reservations from amongst their number, the Peregrine strike team set out soon after. It was a long walk between Hotel India and the </w:t>
+      </w:r>
+      <w:r>
+        <w:t>Athens</w:t>
+      </w:r>
+      <w:r>
+        <w:t xml:space="preserve"> Tower, through the rows and rows of factories shutting down for the night. The late hour meant that many of the nearby factories were dead silent, so the strike team expected no resistance as it began its advance. </w:t>
       </w:r>
     </w:p>
     <w:p>
@@ -2481,7 +2607,19 @@
     </w:p>
     <w:p>
       <w:r>
-        <w:t>“Yeah, I guess. In small doses. When the whole city looks like that it can be kind of soul-crushing, but whoever made Ravengrad had the good sense to keep it to the administrative centers and places where it made sense to project the power of the state. Ravengrad Tower, the Panopticon, the works. It actually looks pretty nice juxtaposed with the, uh, more elegant stuff in the commercial and residential blocks.”</w:t>
+        <w:t xml:space="preserve">“Yeah, I guess. In small doses. When the whole city looks like that it can be kind of soul-crushing, but whoever made </w:t>
+      </w:r>
+      <w:r>
+        <w:t>Athens</w:t>
+      </w:r>
+      <w:r>
+        <w:t xml:space="preserve"> had the good sense to keep it to the administrative centers and places where it made sense to project the power of the state. </w:t>
+      </w:r>
+      <w:r>
+        <w:t>Athens</w:t>
+      </w:r>
+      <w:r>
+        <w:t xml:space="preserve"> Tower, the Panopticon, the works. It actually looks pretty nice juxtaposed with the, uh, more elegant stuff in the commercial and residential blocks.”</w:t>
       </w:r>
     </w:p>
     <w:p>
@@ -2660,18 +2798,18 @@
       <w:pPr>
         <w:pStyle w:val="Heading2"/>
       </w:pPr>
-      <w:bookmarkStart w:id="8" w:name="_Toc437822486"/>
-      <w:bookmarkStart w:id="9" w:name="_Toc437823168"/>
-      <w:bookmarkStart w:id="10" w:name="_Toc490911552"/>
+      <w:bookmarkStart w:id="9" w:name="_Toc437822486"/>
+      <w:bookmarkStart w:id="10" w:name="_Toc437823168"/>
+      <w:bookmarkStart w:id="11" w:name="_Toc490911552"/>
       <w:r>
         <w:t>Chapter 4</w:t>
       </w:r>
-      <w:bookmarkEnd w:id="8"/>
       <w:bookmarkEnd w:id="9"/>
+      <w:bookmarkEnd w:id="10"/>
       <w:r>
         <w:t xml:space="preserve"> – Overlord</w:t>
       </w:r>
-      <w:bookmarkEnd w:id="10"/>
+      <w:bookmarkEnd w:id="11"/>
     </w:p>
     <w:p>
       <w:pPr>
@@ -2711,7 +2849,13 @@
       </w:r>
       <w:r>
         <w:lastRenderedPageBreak/>
-        <w:t xml:space="preserve">be. The journey to the footbridge where the Science Administration met Ravengrad Tower was short and blissfully uneventful. Alexis’ forces split with Ian and Janessa there, they to the capitol building and she to act as a rear guard. </w:t>
+        <w:t xml:space="preserve">be. The journey to the footbridge where the Science Administration met </w:t>
+      </w:r>
+      <w:r>
+        <w:t>Athens</w:t>
+      </w:r>
+      <w:r>
+        <w:t xml:space="preserve"> Tower was short and blissfully uneventful. Alexis’ forces split with Ian and Janessa there, they to the capitol building and she to act as a rear guard. </w:t>
       </w:r>
     </w:p>
     <w:p>
@@ -3467,7 +3611,13 @@
       </w:pPr>
       <w:r>
         <w:tab/>
-        <w:t>On the balcony, the summit continued, with Director-General Magnus continuing his speech. “The Principality of Ravengrad, of course, will pledge support for the settlement in Johannesburg.”</w:t>
+        <w:t xml:space="preserve">On the balcony, the summit continued, with Director-General Magnus continuing his speech. “The Principality of </w:t>
+      </w:r>
+      <w:r>
+        <w:t>Athens</w:t>
+      </w:r>
+      <w:r>
+        <w:t>, of course, will pledge support for the settlement in Johannesburg.”</w:t>
       </w:r>
     </w:p>
     <w:p>
@@ -3955,7 +4105,7 @@
     <w:p/>
     <w:p/>
     <w:p>
-      <w:bookmarkStart w:id="11" w:name="_Toc490911553"/>
+      <w:bookmarkStart w:id="12" w:name="_Toc490911553"/>
     </w:p>
     <w:p>
       <w:pPr>
@@ -3986,7 +4136,7 @@
         <w:lastRenderedPageBreak/>
         <w:t>Chapter 5 – The Trial of Hector Pendleton</w:t>
       </w:r>
-      <w:bookmarkEnd w:id="11"/>
+      <w:bookmarkEnd w:id="12"/>
     </w:p>
     <w:p>
       <w:pPr>
@@ -4201,7 +4351,13 @@
       </w:pPr>
       <w:r>
         <w:tab/>
-        <w:t>“After an attack on Ravengrad, procedure dictates the institution of martial law. With the death of Magnus, succession passes first to the Grand Admiral. For all intents and purposes, I now control all that remains of Human civilization.”</w:t>
+        <w:t xml:space="preserve">“After an attack on </w:t>
+      </w:r>
+      <w:r>
+        <w:t>Athens</w:t>
+      </w:r>
+      <w:r>
+        <w:t>, procedure dictates the institution of martial law. With the death of Magnus, succession passes first to the Grand Admiral. For all intents and purposes, I now control all that remains of Human civilization.”</w:t>
       </w:r>
     </w:p>
     <w:p>
@@ -4355,7 +4511,13 @@
     </w:p>
     <w:p>
       <w:r>
-        <w:t>“I don’t buy it,” said Hector. “Look around you. The storms were bad, yes, but not as bad as you say. Civilization as we knew it may have been broken apart, but the species is still alive and well in the settlements you refuse to acknowledge as proper nations. And we’ve come such a long way since the inception of the Commonwealth. Maybe your tyranny was necessary back then, but we’re so much more now! The storms are receding from Ravengrad and we’re taking back lands elsewhere all the time. Stockholm, Madrid, Montreal, and now Johannesburg. We’ve got all these territories thriving and yet you still act as if we’re on the edge of total destruction! Surely you could loosen up a little. Let the people have a voice in parliament, at the very least.”</w:t>
+        <w:t xml:space="preserve">“I don’t buy it,” said Hector. “Look around you. The storms were bad, yes, but not as bad as you say. Civilization as we knew it may have been broken apart, but the species is still alive and well in the settlements you refuse to acknowledge as proper nations. And we’ve come such a long way since the inception of the Commonwealth. Maybe your tyranny was necessary back then, but we’re so much more now! The storms are receding from </w:t>
+      </w:r>
+      <w:r>
+        <w:t>Athens</w:t>
+      </w:r>
+      <w:r>
+        <w:t xml:space="preserve"> and we’re taking back lands elsewhere all the time. Stockholm, Madrid, Montreal, and now Johannesburg. We’ve got all these territories thriving and yet you still act as if we’re on the edge of total destruction! Surely you could loosen up a little. Let the people have a voice in parliament, at the very least.”</w:t>
       </w:r>
     </w:p>
     <w:p>
@@ -4732,11 +4894,11 @@
       <w:r>
         <w:tab/>
       </w:r>
-      <w:bookmarkStart w:id="12" w:name="_Toc490911554"/>
+      <w:bookmarkStart w:id="13" w:name="_Toc490911554"/>
       <w:r>
         <w:t>Chapter 6 - Hyperion</w:t>
       </w:r>
-      <w:bookmarkEnd w:id="12"/>
+      <w:bookmarkEnd w:id="13"/>
     </w:p>
     <w:p>
       <w:pPr>
@@ -4921,7 +5083,15 @@
         <w:t xml:space="preserve"> good t</w:t>
       </w:r>
       <w:r>
-        <w:t>o finally meet you, Mr. Barrow,” the man said.</w:t>
+        <w:t xml:space="preserve">o finally meet you, Mr. </w:t>
+      </w:r>
+      <w:proofErr w:type="spellStart"/>
+      <w:r>
+        <w:t>Baros</w:t>
+      </w:r>
+      <w:proofErr w:type="spellEnd"/>
+      <w:r>
+        <w:t>,” the man said.</w:t>
       </w:r>
     </w:p>
     <w:p>
@@ -5004,7 +5174,13 @@
     </w:p>
     <w:p>
       <w:r>
-        <w:t>“Are they? Then explain why you stopped us from finishing our job in Ravengrad.”</w:t>
+        <w:t xml:space="preserve">“Are they? Then explain why you stopped us from finishing our job in </w:t>
+      </w:r>
+      <w:r>
+        <w:t>Athens</w:t>
+      </w:r>
+      <w:r>
+        <w:t>.”</w:t>
       </w:r>
     </w:p>
     <w:p>
@@ -5052,7 +5228,15 @@
     </w:p>
     <w:p>
       <w:r>
-        <w:t xml:space="preserve">“We both want to bring about a better society, Mr. Barrow. The difference is that where you prefer to burn the old to make way for the new, Hyperion goes about its business in a more enlightened manner. We understand that the </w:t>
+        <w:t xml:space="preserve">“We both want to bring about a better society, Mr. </w:t>
+      </w:r>
+      <w:proofErr w:type="spellStart"/>
+      <w:r>
+        <w:t>Baros</w:t>
+      </w:r>
+      <w:proofErr w:type="spellEnd"/>
+      <w:r>
+        <w:t xml:space="preserve">. The difference is that where you prefer to burn the old to make way for the new, Hyperion goes about its business in a more enlightened manner. We understand that the </w:t>
       </w:r>
       <w:r>
         <w:t>UN</w:t>
@@ -5473,19 +5657,19 @@
       <w:pPr>
         <w:pStyle w:val="Heading2"/>
       </w:pPr>
-      <w:bookmarkStart w:id="13" w:name="_Toc437822489"/>
-      <w:bookmarkStart w:id="14" w:name="_Toc437823171"/>
-      <w:bookmarkStart w:id="15" w:name="_Toc490911555"/>
+      <w:bookmarkStart w:id="14" w:name="_Toc437822489"/>
+      <w:bookmarkStart w:id="15" w:name="_Toc437823171"/>
+      <w:bookmarkStart w:id="16" w:name="_Toc490911555"/>
       <w:r>
         <w:lastRenderedPageBreak/>
         <w:t>Chapter 7</w:t>
       </w:r>
-      <w:bookmarkEnd w:id="13"/>
       <w:bookmarkEnd w:id="14"/>
+      <w:bookmarkEnd w:id="15"/>
       <w:r>
         <w:t xml:space="preserve"> – Escape from the Panopticon</w:t>
       </w:r>
-      <w:bookmarkEnd w:id="15"/>
+      <w:bookmarkEnd w:id="16"/>
     </w:p>
     <w:p>
       <w:pPr>
@@ -5655,7 +5839,18 @@
         <w:t>s no t</w:t>
       </w:r>
       <w:r>
-        <w:t>rouble. Anyway, seems we’ve got two of the three commanders at this table. You don’t suppose Commander Barrow’s just on another shift, do you?”</w:t>
+        <w:t xml:space="preserve">rouble. Anyway, seems we’ve got two of the three commanders at this table. You don’t suppose Commander </w:t>
+      </w:r>
+      <w:proofErr w:type="spellStart"/>
+      <w:r>
+        <w:t>Baros</w:t>
+      </w:r>
+      <w:r>
+        <w:t>’s</w:t>
+      </w:r>
+      <w:proofErr w:type="spellEnd"/>
+      <w:r>
+        <w:t xml:space="preserve"> just on another shift, do you?”</w:t>
       </w:r>
     </w:p>
     <w:p>
@@ -5677,7 +5872,13 @@
     </w:p>
     <w:p>
       <w:r>
-        <w:t>“Then, when we burn Ravengrad to the ground, you’ll have a different commanding officer, I suppose.”</w:t>
+        <w:t xml:space="preserve">“Then, when we burn </w:t>
+      </w:r>
+      <w:r>
+        <w:t>Athens</w:t>
+      </w:r>
+      <w:r>
+        <w:t xml:space="preserve"> to the ground, you’ll have a different commanding officer, I suppose.”</w:t>
       </w:r>
     </w:p>
     <w:p>
@@ -5788,7 +5989,13 @@
     </w:p>
     <w:p>
       <w:r>
-        <w:t xml:space="preserve">Because of the shifts, Alexis was unable to assess how many of the Peregrines had survived Ravengrad Tower. Hector and Teague were unaccounted for, but that did not mean they </w:t>
+        <w:t xml:space="preserve">Because of the shifts, Alexis was unable to assess how many of the Peregrines had survived </w:t>
+      </w:r>
+      <w:r>
+        <w:t>Athens</w:t>
+      </w:r>
+      <w:r>
+        <w:t xml:space="preserve"> Tower. Hector and Teague were unaccounted for, but that did not mean they </w:t>
       </w:r>
       <w:r>
         <w:lastRenderedPageBreak/>
@@ -5894,7 +6101,13 @@
       </w:r>
       <w:proofErr w:type="spellEnd"/>
       <w:r>
-        <w:t xml:space="preserve">, guards approaching,” she said in a whisper that only those sitting at the table could hear. Her words briefly reminded Alexis of their encounter with the guardsmen before the fateful attack on Ravengrad Tower. Allegedly, the civil guard had been instructed to respond to some riot or other, but, as she reflected, she recalled that Magnus had insisted that his own elite troops were on site. Another oddity, and another mystery to solve. </w:t>
+        <w:t xml:space="preserve">, guards approaching,” she said in a whisper that only those sitting at the table could hear. Her words briefly reminded Alexis of their encounter with the guardsmen before the fateful attack on </w:t>
+      </w:r>
+      <w:r>
+        <w:t>Athens</w:t>
+      </w:r>
+      <w:r>
+        <w:t xml:space="preserve"> Tower. Allegedly, the civil guard had been instructed to respond to some riot or other, but, as she reflected, she recalled that Magnus had insisted that his own elite troops were on site. Another oddity, and another mystery to solve. </w:t>
       </w:r>
     </w:p>
     <w:p>
@@ -6264,7 +6477,13 @@
       </w:pPr>
       <w:r>
         <w:tab/>
-        <w:t>“I’d assume so,” Alexis replied. “I didn’t stick around for the follow-up. Anyhow, I was a lieutenant at the time, one step up from the Ravengrad guard captain.”</w:t>
+        <w:t xml:space="preserve">“I’d assume so,” Alexis replied. “I didn’t stick around for the follow-up. Anyhow, I was a lieutenant at the time, one step up from the </w:t>
+      </w:r>
+      <w:r>
+        <w:t>Athens</w:t>
+      </w:r>
+      <w:r>
+        <w:t xml:space="preserve"> guard captain.”</w:t>
       </w:r>
     </w:p>
     <w:p>
@@ -7145,19 +7364,19 @@
         <w:pStyle w:val="Heading2"/>
         <w:ind w:firstLine="0"/>
       </w:pPr>
-      <w:bookmarkStart w:id="16" w:name="_Toc437822490"/>
-      <w:bookmarkStart w:id="17" w:name="_Toc437823172"/>
-      <w:bookmarkStart w:id="18" w:name="_Toc490911556"/>
+      <w:bookmarkStart w:id="17" w:name="_Toc437822490"/>
+      <w:bookmarkStart w:id="18" w:name="_Toc437823172"/>
+      <w:bookmarkStart w:id="19" w:name="_Toc490911556"/>
       <w:r>
         <w:lastRenderedPageBreak/>
         <w:t>Chapter 8</w:t>
       </w:r>
-      <w:bookmarkEnd w:id="16"/>
       <w:bookmarkEnd w:id="17"/>
+      <w:bookmarkEnd w:id="18"/>
       <w:r>
         <w:t xml:space="preserve"> – </w:t>
       </w:r>
-      <w:bookmarkEnd w:id="18"/>
+      <w:bookmarkEnd w:id="19"/>
       <w:r>
         <w:t>Perfect Pitch</w:t>
       </w:r>
@@ -7301,7 +7520,13 @@
         </w:pBdr>
       </w:pPr>
       <w:r>
-        <w:t>The smell was the third sensation to strike him. While Ravengrad had its moments of beauty, its scent was undeniably that of a city, no matter how clean.  In Geneva, he found himself able to take a breath of fresh air and pick up traces of nature all around him. From where Ian stood, he could easily think himself in the wild if he closed his eyes.</w:t>
+        <w:t xml:space="preserve">The smell was the third sensation to strike him. While </w:t>
+      </w:r>
+      <w:r>
+        <w:t>Athens</w:t>
+      </w:r>
+      <w:r>
+        <w:t xml:space="preserve"> had its moments of beauty, its scent was undeniably that of a city, no matter how clean.  In Geneva, he found himself able to take a breath of fresh air and pick up traces of nature all around him. From where Ian stood, he could easily think himself in the wild if he closed his eyes.</w:t>
       </w:r>
     </w:p>
     <w:p>
@@ -7334,7 +7559,13 @@
         <w:t>. “</w:t>
       </w:r>
       <w:r>
-        <w:t>Large, I suppose? Not a megacity like Ravengrad or Montreal, but big enough to support all the refugees I’ve collected</w:t>
+        <w:t xml:space="preserve">Large, I suppose? Not a megacity like </w:t>
+      </w:r>
+      <w:r>
+        <w:t>Athens</w:t>
+      </w:r>
+      <w:r>
+        <w:t xml:space="preserve"> or Montreal, but big enough to support all the refugees I’ve collected</w:t>
       </w:r>
       <w:r>
         <w:t>.”</w:t>
@@ -7416,7 +7647,13 @@
         <w:t xml:space="preserve"> what would become</w:t>
       </w:r>
       <w:r>
-        <w:t xml:space="preserve"> Ravengrad. Its communication and navigational equipment failed, so it ended up crashing in Geneva, and from the wreckage, it disgorged a whole host of engineers, scientists, and laborers. They were literally our salvation, and </w:t>
+        <w:t xml:space="preserve"> </w:t>
+      </w:r>
+      <w:r>
+        <w:t>Athens</w:t>
+      </w:r>
+      <w:r>
+        <w:t xml:space="preserve">. Its communication and navigational equipment failed, so it ended up crashing in Geneva, and from the wreckage, it disgorged a whole host of engineers, scientists, and laborers. They were literally our salvation, and </w:t>
       </w:r>
       <w:r>
         <w:t xml:space="preserve">so </w:t>
@@ -7571,7 +7808,10 @@
         <w:t xml:space="preserve">Ian could immediately tell what building he meant. An enormous tower dominated the skyline, with Théoden’s office no doubt at the top. </w:t>
       </w:r>
       <w:r>
-        <w:t xml:space="preserve">Ravengrad Tower, Geneva Tower. </w:t>
+        <w:t>Athens</w:t>
+      </w:r>
+      <w:r>
+        <w:t xml:space="preserve"> Tower, Geneva Tower. </w:t>
       </w:r>
       <w:r>
         <w:t>Some things never changed.</w:t>
@@ -8104,7 +8344,21 @@
         <w:t xml:space="preserve">“When in Rome, hmm? Right, now that that’s squared away, </w:t>
       </w:r>
       <w:r>
-        <w:t>you may as well meet my other wards, Emma and Peony.”</w:t>
+        <w:t>you may as well meet my other wards, Emma and Peony</w:t>
+      </w:r>
+      <w:proofErr w:type="gramStart"/>
+      <w:r>
+        <w:t>.</w:t>
+      </w:r>
+      <w:r>
+        <w:t xml:space="preserve"> </w:t>
+      </w:r>
+      <w:proofErr w:type="gramEnd"/>
+      <w:r>
+        <w:t>They join me on patrol on the weekends.</w:t>
+      </w:r>
+      <w:r>
+        <w:t>”</w:t>
       </w:r>
     </w:p>
     <w:p>
@@ -8193,11 +8447,19 @@
       </w:pPr>
       <w:r>
         <w:tab/>
-        <w:t xml:space="preserve">“Strictly speaking, no,” Charlotte said. “Mr. Barrow is outside the usual chain of command while Master Lockhart evaluates his abilities. Once that time comes, he will be </w:t>
+        <w:t xml:space="preserve">“Strictly speaking, no,” Charlotte said. “Mr. </w:t>
+      </w:r>
+      <w:proofErr w:type="spellStart"/>
+      <w:r>
+        <w:t>Baros</w:t>
+      </w:r>
+      <w:proofErr w:type="spellEnd"/>
+      <w:r>
+        <w:t xml:space="preserve"> is outside the usual chain of command while Master Lockhart evaluates his abilities. Once that time comes, he will be assigned an </w:t>
       </w:r>
       <w:r>
         <w:lastRenderedPageBreak/>
-        <w:t xml:space="preserve">assigned an appropriate role. Theoretically, you might all graduate to </w:t>
+        <w:t xml:space="preserve">appropriate role. Theoretically, you might all graduate to </w:t>
       </w:r>
       <w:r>
         <w:t>junior</w:t>
@@ -8239,7 +8501,13 @@
       </w:pPr>
       <w:r>
         <w:tab/>
-        <w:t xml:space="preserve">Ian, Emma, and Peony followed the young woman onto the street, which was mostly deserted. What surprised Ian the most about Geneva was twofold – its beauty, and its scale. In Ravengrad, the atmosphere had not been entirely unpleasant, but it had been crowded, its streets blocked by hordes of pedestrians and its skylines obscured by endless rows of skyscrapers, to say nothing of the ruins where he had spent the last few years of his life. The other UNPG cities were scarcely better, or so he heard. But Geneva, while clearly </w:t>
+        <w:t xml:space="preserve">Ian, Emma, and Peony followed the young woman onto the street, which was mostly deserted. What surprised Ian the most about Geneva was twofold – its beauty, and its scale. In </w:t>
+      </w:r>
+      <w:r>
+        <w:t>Athens</w:t>
+      </w:r>
+      <w:r>
+        <w:t xml:space="preserve">, the atmosphere had not been entirely unpleasant, but it had been crowded, its streets blocked by hordes of pedestrians and its skylines obscured by endless rows of skyscrapers, to say nothing of the ruins where he had spent the last few years of his life. The other UNPG cities were scarcely better, or so he heard. But Geneva, while clearly </w:t>
       </w:r>
       <w:r>
         <w:t xml:space="preserve">expansive – from his room, at least, Ian could not see a limit to the city – easily eclipsed even the finest architectural achievements of his former home. </w:t>
@@ -8473,7 +8741,7 @@
       </w:r>
       <w:proofErr w:type="spellStart"/>
       <w:r>
-        <w:t>Havery</w:t>
+        <w:t>Eliades</w:t>
       </w:r>
       <w:proofErr w:type="spellEnd"/>
       <w:r>
@@ -8494,7 +8762,7 @@
       </w:r>
       <w:proofErr w:type="spellStart"/>
       <w:r>
-        <w:t>Havery</w:t>
+        <w:t>Eliades</w:t>
       </w:r>
       <w:proofErr w:type="spellEnd"/>
       <w:r>
@@ -8811,17 +9079,39 @@
     </w:p>
     <w:p>
       <w:r>
-        <w:t>“Choose your words carefully, Mr. Barrow. I expect you to be completely honest. If you aren’t, I’ll know.”</w:t>
-      </w:r>
-    </w:p>
-    <w:p>
-      <w:r>
-        <w:t xml:space="preserve">Ian took a deep breath. “The attack on Ravengrad shook my faith in the Peregrine cause,” he admitted. “Still, I know them. They’re good people, and they’ve earned my trust. What kind of man would I be if I just threw them all away?” </w:t>
-      </w:r>
-    </w:p>
-    <w:p>
-      <w:r>
-        <w:t>“Yes or no, Mr. Barrow.”</w:t>
+        <w:t xml:space="preserve">“Choose your words carefully, Mr. </w:t>
+      </w:r>
+      <w:proofErr w:type="spellStart"/>
+      <w:r>
+        <w:t>Baros</w:t>
+      </w:r>
+      <w:proofErr w:type="spellEnd"/>
+      <w:r>
+        <w:t>. I expect you to be completely honest. If you aren’t, I’ll know.”</w:t>
+      </w:r>
+    </w:p>
+    <w:p>
+      <w:r>
+        <w:t xml:space="preserve">Ian took a deep breath. “The attack on </w:t>
+      </w:r>
+      <w:r>
+        <w:t>Athens</w:t>
+      </w:r>
+      <w:r>
+        <w:t xml:space="preserve"> shook my faith in the Peregrine cause,” he admitted. “Still, I know them. They’re good people, and they’ve earned my trust. What kind of man would I be if I just threw them all away?” </w:t>
+      </w:r>
+    </w:p>
+    <w:p>
+      <w:r>
+        <w:t xml:space="preserve">“Yes or no, Mr. </w:t>
+      </w:r>
+      <w:proofErr w:type="spellStart"/>
+      <w:r>
+        <w:t>Baros</w:t>
+      </w:r>
+      <w:proofErr w:type="spellEnd"/>
+      <w:r>
+        <w:t>.”</w:t>
       </w:r>
     </w:p>
     <w:p>
@@ -9052,11 +9342,290 @@
     </w:p>
     <w:p>
       <w:r>
-        <w:t xml:space="preserve">“Miss Charlotte, as </w:t>
-      </w:r>
-      <w:bookmarkStart w:id="19" w:name="_GoBack"/>
-      <w:bookmarkEnd w:id="19"/>
-    </w:p>
+        <w:t>“Miss Charlotte</w:t>
+      </w:r>
+      <w:r>
+        <w:t>, Emma, Peony. So good to see you all. Have you come to face the music with me?” the elder Inquisitor said with his face aglow.</w:t>
+      </w:r>
+    </w:p>
+    <w:p>
+      <w:r>
+        <w:t>“</w:t>
+      </w:r>
+      <w:r>
+        <w:t xml:space="preserve">Careful how you say that, or people </w:t>
+      </w:r>
+    </w:p>
+    <w:p>
+      <w:r>
+        <w:t>“</w:t>
+      </w:r>
+      <w:r>
+        <w:t>Ah, j</w:t>
+      </w:r>
+      <w:r>
+        <w:t>ust a joke</w:t>
+      </w:r>
+      <w:r>
+        <w:t xml:space="preserve">. I remain in good standing with the Inquisition. As do you, it seems, given that you’ve been </w:t>
+      </w:r>
+      <w:r>
+        <w:t>assigned</w:t>
+      </w:r>
+      <w:r>
+        <w:t xml:space="preserve"> a new responsibility.</w:t>
+      </w:r>
+      <w:r>
+        <w:t>”</w:t>
+      </w:r>
+    </w:p>
+    <w:p>
+      <w:r>
+        <w:t xml:space="preserve">And now, Ian saw, he had been downgraded to a “responsibility”. A step above “liability,” at least, even if that would probably be more accurate. </w:t>
+      </w:r>
+    </w:p>
+    <w:p>
+      <w:r>
+        <w:t xml:space="preserve">Nevertheless, he introduced himself. “Ian </w:t>
+      </w:r>
+      <w:proofErr w:type="spellStart"/>
+      <w:r>
+        <w:t>Baros</w:t>
+      </w:r>
+      <w:proofErr w:type="spellEnd"/>
+      <w:r>
+        <w:t>. Former Peregrine militia. Your Master has me shadowing Charlotte as she helps me learn the ropes</w:t>
+      </w:r>
+      <w:r>
+        <w:t>,” he said.</w:t>
+      </w:r>
+    </w:p>
+    <w:p>
+      <w:r>
+        <w:t>“Good. Good. Have you been acclimating well?”</w:t>
+      </w:r>
+    </w:p>
+    <w:p>
+      <w:r>
+        <w:t>“As well as I can, considering that I lost everybody important to me not too long ago. But, hey, at least this place has good music, so I can hear a nice violin solo to accompany my mourning.”</w:t>
+      </w:r>
+    </w:p>
+    <w:p>
+      <w:r>
+        <w:t>“</w:t>
+      </w:r>
+      <w:r>
+        <w:t>Ah. You have my pity.”</w:t>
+      </w:r>
+    </w:p>
+    <w:p>
+      <w:r>
+        <w:t xml:space="preserve">Pitiful. That was an even more accurate assessment of Ian’s current state. Hopefully, he could remedy that before long. Teague would have told him to pray for salvation, but that alone certainly wouldn’t do. </w:t>
+      </w:r>
+    </w:p>
+    <w:p>
+      <w:r>
+        <w:t xml:space="preserve">“But, yes,” Royce continued. “Athanasia </w:t>
+      </w:r>
+      <w:proofErr w:type="spellStart"/>
+      <w:r>
+        <w:t>Comis</w:t>
+      </w:r>
+      <w:proofErr w:type="spellEnd"/>
+      <w:r>
+        <w:t xml:space="preserve"> is perhaps the best violinist alive today. We’re lucky to have her.</w:t>
+      </w:r>
+      <w:r>
+        <w:t xml:space="preserve"> Although I wouldn’t be surprised if little Emma surpassed her one day.</w:t>
+      </w:r>
+      <w:r>
+        <w:t>”</w:t>
+      </w:r>
+    </w:p>
+    <w:p>
+      <w:r>
+        <w:t>“I’m not sure about that,” Emma said.</w:t>
+      </w:r>
+    </w:p>
+    <w:p>
+      <w:r>
+        <w:t>“Don’t be silly</w:t>
+      </w:r>
+      <w:proofErr w:type="gramStart"/>
+      <w:r>
+        <w:t xml:space="preserve">. </w:t>
+      </w:r>
+      <w:proofErr w:type="gramEnd"/>
+      <w:r>
+        <w:t xml:space="preserve">Master Barbie said you were literally born to be a musician,” Peony said. </w:t>
+      </w:r>
+    </w:p>
+    <w:p>
+      <w:r>
+        <w:lastRenderedPageBreak/>
+        <w:t>“Ugh, don’t remind me about Barbie,” Emma said with a look of disgust suddenly marring her face. “Besides, what does he know about genetics? As far as I’ve heard, there’s no solid evidence that it’s genetic.”</w:t>
+      </w:r>
+    </w:p>
+    <w:p>
+      <w:r>
+        <w:t xml:space="preserve">Ian coughed. “If I may, what exactly are you all talking about?” he asked. </w:t>
+      </w:r>
+    </w:p>
+    <w:p>
+      <w:r>
+        <w:t xml:space="preserve">“Emma has perfect pitch,” Charlotte explained. </w:t>
+      </w:r>
+      <w:r>
+        <w:t>“She can easily recognize or produce specific notes without a reference</w:t>
+      </w:r>
+      <w:r>
+        <w:t>, which helps her excel in her music classes.</w:t>
+      </w:r>
+      <w:r>
+        <w:t xml:space="preserve"> Athanasia is the same way.”</w:t>
+      </w:r>
+    </w:p>
+    <w:p>
+      <w:r>
+        <w:t>“Is that so? I suppose that’s a neat talent to have.”</w:t>
+      </w:r>
+    </w:p>
+    <w:p>
+      <w:r>
+        <w:t>“Yeah, neat</w:t>
+      </w:r>
+      <w:r>
+        <w:t>’s about all it is</w:t>
+      </w:r>
+      <w:r>
+        <w:t xml:space="preserve">” Emma said. “Too bad the days where you’d take a drummer girl into battle are long gone. But at least I can be the most musical inquisitor in the field, </w:t>
+      </w:r>
+      <w:r>
+        <w:t>am I right?”</w:t>
+      </w:r>
+    </w:p>
+    <w:p>
+      <w:r>
+        <w:t>“It’s a bit early for you to thinking about going to war, isn’t it? Do they even have you training for combat at your age?”</w:t>
+      </w:r>
+    </w:p>
+    <w:p>
+      <w:r>
+        <w:t xml:space="preserve">“Well, yeah. I mean, I’m technically </w:t>
+      </w:r>
+      <w:r>
+        <w:rPr>
+          <w:i/>
+        </w:rPr>
+        <w:t>in</w:t>
+      </w:r>
+      <w:r>
+        <w:t xml:space="preserve"> the army. So are most of my classmates. Reserves, not </w:t>
+      </w:r>
+      <w:proofErr w:type="gramStart"/>
+      <w:r>
+        <w:t>front line</w:t>
+      </w:r>
+      <w:proofErr w:type="gramEnd"/>
+      <w:r>
+        <w:t xml:space="preserve"> troops</w:t>
+      </w:r>
+      <w:r>
+        <w:t>, so it</w:t>
+      </w:r>
+      <w:r>
+        <w:t xml:space="preserve"> doesn’t really mean anything until there’s an actual war, which, let’s be honest, probably isn’t happening any time soon. If it comes, though, we’re going to fight alongside the adults all the same.”</w:t>
+      </w:r>
+    </w:p>
+    <w:p>
+      <w:r>
+        <w:t xml:space="preserve">“That’s barbaric! Who could possibly justify throwing away children’s lives in a bloody conflict? I don’t know what Théoden’s experience is with war, but it’s no place for anybody – it’s hell enough as it is for people my age; kids like you should be, I don’t know, worrying about tests and homework, not dodging bullets and driving tanks! Even the </w:t>
+      </w:r>
+      <w:r>
+        <w:t>UNPG</w:t>
+      </w:r>
+      <w:r>
+        <w:t xml:space="preserve"> doesn’t conscript until nineteen; to put a thirteen-year-old into combat is unthinkable.”</w:t>
+      </w:r>
+    </w:p>
+    <w:p>
+      <w:r>
+        <w:t xml:space="preserve">Emma’s </w:t>
+      </w:r>
+      <w:r>
+        <w:t>expression</w:t>
+      </w:r>
+      <w:r>
+        <w:t xml:space="preserve"> quickly </w:t>
+      </w:r>
+      <w:r>
+        <w:t>darkened as her childlike innocence evacuated her face</w:t>
+      </w:r>
+      <w:r>
+        <w:t>. “I don’t mind the idea that I might have to go to war</w:t>
+      </w:r>
+      <w:r>
+        <w:t>,” she said.</w:t>
+      </w:r>
+      <w:r>
+        <w:t xml:space="preserve"> </w:t>
+      </w:r>
+      <w:r>
+        <w:t>“</w:t>
+      </w:r>
+      <w:r>
+        <w:t xml:space="preserve">I really don’t – it’s my duty to defend my motherland just like it is Charlotte’s, </w:t>
+      </w:r>
+      <w:r>
+        <w:t>or Royce’s</w:t>
+      </w:r>
+      <w:r>
+        <w:t>.</w:t>
+      </w:r>
+      <w:r>
+        <w:t xml:space="preserve"> Or yours.</w:t>
+      </w:r>
+      <w:r>
+        <w:t xml:space="preserve"> </w:t>
+      </w:r>
+      <w:r>
+        <w:t>The UNPG forgot</w:t>
+      </w:r>
+      <w:r>
+        <w:t xml:space="preserve"> about me and Charlotte.</w:t>
+      </w:r>
+      <w:r>
+        <w:t xml:space="preserve"> They preach about their generous safety net, but if you’re unlucky enough that its magistrates don’t catch you, then you’re as good as dead.</w:t>
+      </w:r>
+      <w:r>
+        <w:t xml:space="preserve"> Théoden rescued us from being </w:t>
+      </w:r>
+      <w:r>
+        <w:lastRenderedPageBreak/>
+        <w:t xml:space="preserve">lousy slips on the </w:t>
+      </w:r>
+      <w:r>
+        <w:t>Athens</w:t>
+      </w:r>
+      <w:r>
+        <w:t xml:space="preserve"> streets and he’s earned my loyalty for that. It’d be my life on the line in the field, sure, but I would rather die than be forced to </w:t>
+      </w:r>
+      <w:r>
+        <w:t>go back</w:t>
+      </w:r>
+      <w:r>
+        <w:t>.”</w:t>
+      </w:r>
+    </w:p>
+    <w:p>
+      <w:pPr>
+        <w:ind w:firstLine="0"/>
+      </w:pPr>
+    </w:p>
+    <w:p/>
+    <w:p/>
+    <w:p/>
+    <w:p/>
     <w:p/>
     <w:p/>
     <w:p/>

</xml_diff>